<commit_message>
prep for week 2
</commit_message>
<xml_diff>
--- a/labs/lab02/lab02-claim.docx
+++ b/labs/lab02/lab02-claim.docx
@@ -1,6 +1,6 @@
 
 <file path=word/document.xml><?xml version="1.0" encoding="utf-8"?>
-<w:document xmlns:wpc="http://schemas.microsoft.com/office/word/2010/wordprocessingCanvas" xmlns:cx="http://schemas.microsoft.com/office/drawing/2014/chartex" xmlns:cx1="http://schemas.microsoft.com/office/drawing/2015/9/8/chartex" xmlns:cx2="http://schemas.microsoft.com/office/drawing/2015/10/21/chartex" xmlns:cx3="http://schemas.microsoft.com/office/drawing/2016/5/9/chartex" xmlns:cx4="http://schemas.microsoft.com/office/drawing/2016/5/10/chartex" xmlns:cx5="http://schemas.microsoft.com/office/drawing/2016/5/11/chartex" xmlns:cx6="http://schemas.microsoft.com/office/drawing/2016/5/12/chartex" xmlns:cx7="http://schemas.microsoft.com/office/drawing/2016/5/13/chartex" xmlns:cx8="http://schemas.microsoft.com/office/drawing/2016/5/14/chartex" xmlns:mc="http://schemas.openxmlformats.org/markup-compatibility/2006" xmlns:aink="http://schemas.microsoft.com/office/drawing/2016/ink" xmlns:am3d="http://schemas.microsoft.com/office/drawing/2017/model3d" xmlns:o="urn:schemas-microsoft-com:office:office" xmlns:r="http://schemas.openxmlformats.org/officeDocument/2006/relationships" xmlns:m="http://schemas.openxmlformats.org/officeDocument/2006/math" xmlns:v="urn:schemas-microsoft-com:vml" xmlns:wp14="http://schemas.microsoft.com/office/word/2010/wordprocessingDrawing" xmlns:wp="http://schemas.openxmlformats.org/drawingml/2006/wordprocessingDrawing" xmlns:w10="urn:schemas-microsoft-com:office:word" xmlns:w="http://schemas.openxmlformats.org/wordprocessingml/2006/main" xmlns:w14="http://schemas.microsoft.com/office/word/2010/wordml" xmlns:w15="http://schemas.microsoft.com/office/word/2012/wordml" xmlns:w16cex="http://schemas.microsoft.com/office/word/2018/wordml/cex" xmlns:w16cid="http://schemas.microsoft.com/office/word/2016/wordml/cid" xmlns:w16="http://schemas.microsoft.com/office/word/2018/wordml" xmlns:w16sdtdh="http://schemas.microsoft.com/office/word/2020/wordml/sdtdatahash" xmlns:w16se="http://schemas.microsoft.com/office/word/2015/wordml/symex" xmlns:wpg="http://schemas.microsoft.com/office/word/2010/wordprocessingGroup" xmlns:wpi="http://schemas.microsoft.com/office/word/2010/wordprocessingInk" xmlns:wne="http://schemas.microsoft.com/office/word/2006/wordml" xmlns:wps="http://schemas.microsoft.com/office/word/2010/wordprocessingShape" mc:Ignorable="w14 w15 w16se w16cid w16 w16cex w16sdtdh wp14">
+<w:document xmlns:wpc="http://schemas.microsoft.com/office/word/2010/wordprocessingCanvas" xmlns:cx="http://schemas.microsoft.com/office/drawing/2014/chartex" xmlns:cx1="http://schemas.microsoft.com/office/drawing/2015/9/8/chartex" xmlns:cx2="http://schemas.microsoft.com/office/drawing/2015/10/21/chartex" xmlns:cx3="http://schemas.microsoft.com/office/drawing/2016/5/9/chartex" xmlns:cx4="http://schemas.microsoft.com/office/drawing/2016/5/10/chartex" xmlns:cx5="http://schemas.microsoft.com/office/drawing/2016/5/11/chartex" xmlns:cx6="http://schemas.microsoft.com/office/drawing/2016/5/12/chartex" xmlns:cx7="http://schemas.microsoft.com/office/drawing/2016/5/13/chartex" xmlns:cx8="http://schemas.microsoft.com/office/drawing/2016/5/14/chartex" xmlns:mc="http://schemas.openxmlformats.org/markup-compatibility/2006" xmlns:aink="http://schemas.microsoft.com/office/drawing/2016/ink" xmlns:am3d="http://schemas.microsoft.com/office/drawing/2017/model3d" xmlns:o="urn:schemas-microsoft-com:office:office" xmlns:oel="http://schemas.microsoft.com/office/2019/extlst" xmlns:r="http://schemas.openxmlformats.org/officeDocument/2006/relationships" xmlns:m="http://schemas.openxmlformats.org/officeDocument/2006/math" xmlns:v="urn:schemas-microsoft-com:vml" xmlns:wp14="http://schemas.microsoft.com/office/word/2010/wordprocessingDrawing" xmlns:wp="http://schemas.openxmlformats.org/drawingml/2006/wordprocessingDrawing" xmlns:w10="urn:schemas-microsoft-com:office:word" xmlns:w="http://schemas.openxmlformats.org/wordprocessingml/2006/main" xmlns:w14="http://schemas.microsoft.com/office/word/2010/wordml" xmlns:w15="http://schemas.microsoft.com/office/word/2012/wordml" xmlns:w16cex="http://schemas.microsoft.com/office/word/2018/wordml/cex" xmlns:w16cid="http://schemas.microsoft.com/office/word/2016/wordml/cid" xmlns:w16="http://schemas.microsoft.com/office/word/2018/wordml" xmlns:w16sdtdh="http://schemas.microsoft.com/office/word/2020/wordml/sdtdatahash" xmlns:w16se="http://schemas.microsoft.com/office/word/2015/wordml/symex" xmlns:wpg="http://schemas.microsoft.com/office/word/2010/wordprocessingGroup" xmlns:wpi="http://schemas.microsoft.com/office/word/2010/wordprocessingInk" xmlns:wne="http://schemas.microsoft.com/office/word/2006/wordml" xmlns:wps="http://schemas.microsoft.com/office/word/2010/wordprocessingShape" mc:Ignorable="w14 w15 w16se w16cid w16 w16cex w16sdtdh wp14">
   <w:body>
     <w:p>
       <w:pPr>
@@ -13,13 +13,19 @@
         <w:rPr>
           <w:rFonts w:ascii="Arial" w:hAnsi="Arial" w:cs="Arial"/>
         </w:rPr>
-        <w:t>EG-247/EG-3068 Signals and Systems 20</w:t>
-      </w:r>
-      <w:r>
-        <w:rPr>
-          <w:rFonts w:ascii="Arial" w:hAnsi="Arial" w:cs="Arial"/>
-        </w:rPr>
-        <w:t>21</w:t>
+        <w:t>EG-247 Signals and Systems 20</w:t>
+      </w:r>
+      <w:r>
+        <w:rPr>
+          <w:rFonts w:ascii="Arial" w:hAnsi="Arial" w:cs="Arial"/>
+        </w:rPr>
+        <w:t>2</w:t>
+      </w:r>
+      <w:r>
+        <w:rPr>
+          <w:rFonts w:ascii="Arial" w:hAnsi="Arial" w:cs="Arial"/>
+        </w:rPr>
+        <w:t>2</w:t>
       </w:r>
       <w:r>
         <w:rPr>
@@ -31,7 +37,7 @@
         <w:rPr>
           <w:rFonts w:ascii="Arial" w:hAnsi="Arial" w:cs="Arial"/>
         </w:rPr>
-        <w:t>2</w:t>
+        <w:t>3</w:t>
       </w:r>
     </w:p>
     <w:p>
@@ -462,7 +468,6 @@
           <w:color w:val="0E0E0E"/>
         </w:rPr>
       </w:pPr>
-      <w:proofErr w:type="gramStart"/>
       <w:r>
         <w:rPr>
           <w:rFonts w:ascii="Arial" w:hAnsi="Arial" w:cs="Arial"/>
@@ -470,7 +475,6 @@
         </w:rPr>
         <w:t>[ ]</w:t>
       </w:r>
-      <w:proofErr w:type="gramEnd"/>
       <w:r>
         <w:rPr>
           <w:rFonts w:ascii="Arial" w:hAnsi="Arial" w:cs="Arial"/>
@@ -494,7 +498,6 @@
           <w:color w:val="0E0E0E"/>
         </w:rPr>
       </w:pPr>
-      <w:proofErr w:type="gramStart"/>
       <w:r>
         <w:rPr>
           <w:rFonts w:ascii="Arial" w:hAnsi="Arial" w:cs="Arial"/>
@@ -502,7 +505,6 @@
         </w:rPr>
         <w:t>[ ]</w:t>
       </w:r>
-      <w:proofErr w:type="gramEnd"/>
       <w:r>
         <w:rPr>
           <w:rFonts w:ascii="Arial" w:hAnsi="Arial" w:cs="Arial"/>
@@ -532,7 +534,6 @@
           <w:rFonts w:ascii="Arial" w:hAnsi="Arial" w:cs="Arial"/>
         </w:rPr>
       </w:pPr>
-      <w:proofErr w:type="gramStart"/>
       <w:r>
         <w:rPr>
           <w:rFonts w:ascii="Arial" w:hAnsi="Arial" w:cs="Arial"/>
@@ -540,7 +541,6 @@
         </w:rPr>
         <w:t>[ ]</w:t>
       </w:r>
-      <w:proofErr w:type="gramEnd"/>
       <w:r>
         <w:rPr>
           <w:rFonts w:ascii="Arial" w:hAnsi="Arial" w:cs="Arial"/>
@@ -598,7 +598,6 @@
           <w:color w:val="0E0E0E"/>
         </w:rPr>
       </w:pPr>
-      <w:proofErr w:type="gramStart"/>
       <w:r>
         <w:rPr>
           <w:rFonts w:ascii="Arial" w:hAnsi="Arial" w:cs="Arial"/>
@@ -606,7 +605,6 @@
         </w:rPr>
         <w:t>[ ]</w:t>
       </w:r>
-      <w:proofErr w:type="gramEnd"/>
       <w:r>
         <w:rPr>
           <w:rFonts w:ascii="Arial" w:hAnsi="Arial" w:cs="Arial"/>
@@ -644,7 +642,6 @@
           <w:color w:val="0E0E0E"/>
         </w:rPr>
       </w:pPr>
-      <w:proofErr w:type="gramStart"/>
       <w:r>
         <w:rPr>
           <w:rFonts w:ascii="Arial" w:hAnsi="Arial" w:cs="Arial"/>
@@ -652,7 +649,6 @@
         </w:rPr>
         <w:t>[ ]</w:t>
       </w:r>
-      <w:proofErr w:type="gramEnd"/>
       <w:r>
         <w:rPr>
           <w:rFonts w:ascii="Arial" w:hAnsi="Arial" w:cs="Arial"/>
@@ -676,7 +672,6 @@
           <w:color w:val="0E0E0E"/>
         </w:rPr>
       </w:pPr>
-      <w:proofErr w:type="gramStart"/>
       <w:r>
         <w:rPr>
           <w:rFonts w:ascii="Arial" w:hAnsi="Arial" w:cs="Arial"/>
@@ -684,7 +679,6 @@
         </w:rPr>
         <w:t>[ ]</w:t>
       </w:r>
-      <w:proofErr w:type="gramEnd"/>
       <w:r>
         <w:rPr>
           <w:rFonts w:ascii="Arial" w:hAnsi="Arial" w:cs="Arial"/>
@@ -894,7 +888,6 @@
           <w:color w:val="0E0E0E"/>
         </w:rPr>
       </w:pPr>
-      <w:proofErr w:type="gramStart"/>
       <w:r>
         <w:rPr>
           <w:rFonts w:ascii="Arial" w:hAnsi="Arial" w:cs="Arial"/>
@@ -902,7 +895,6 @@
         </w:rPr>
         <w:t>[  ]</w:t>
       </w:r>
-      <w:proofErr w:type="gramEnd"/>
       <w:r>
         <w:rPr>
           <w:rFonts w:ascii="Arial" w:hAnsi="Arial" w:cs="Arial"/>
@@ -926,7 +918,6 @@
           <w:color w:val="0E0E0E"/>
         </w:rPr>
       </w:pPr>
-      <w:proofErr w:type="gramStart"/>
       <w:r>
         <w:rPr>
           <w:rFonts w:ascii="Arial" w:hAnsi="Arial" w:cs="Arial"/>
@@ -934,7 +925,6 @@
         </w:rPr>
         <w:t>[  ]</w:t>
       </w:r>
-      <w:proofErr w:type="gramEnd"/>
       <w:r>
         <w:rPr>
           <w:rFonts w:ascii="Arial" w:hAnsi="Arial" w:cs="Arial"/>
@@ -1039,7 +1029,7 @@
 </file>
 
 <file path=word/numbering.xml><?xml version="1.0" encoding="utf-8"?>
-<w:numbering xmlns:wpc="http://schemas.microsoft.com/office/word/2010/wordprocessingCanvas" xmlns:cx="http://schemas.microsoft.com/office/drawing/2014/chartex" xmlns:cx1="http://schemas.microsoft.com/office/drawing/2015/9/8/chartex" xmlns:cx2="http://schemas.microsoft.com/office/drawing/2015/10/21/chartex" xmlns:cx3="http://schemas.microsoft.com/office/drawing/2016/5/9/chartex" xmlns:cx4="http://schemas.microsoft.com/office/drawing/2016/5/10/chartex" xmlns:cx5="http://schemas.microsoft.com/office/drawing/2016/5/11/chartex" xmlns:cx6="http://schemas.microsoft.com/office/drawing/2016/5/12/chartex" xmlns:cx7="http://schemas.microsoft.com/office/drawing/2016/5/13/chartex" xmlns:cx8="http://schemas.microsoft.com/office/drawing/2016/5/14/chartex" xmlns:mc="http://schemas.openxmlformats.org/markup-compatibility/2006" xmlns:aink="http://schemas.microsoft.com/office/drawing/2016/ink" xmlns:am3d="http://schemas.microsoft.com/office/drawing/2017/model3d" xmlns:o="urn:schemas-microsoft-com:office:office" xmlns:r="http://schemas.openxmlformats.org/officeDocument/2006/relationships" xmlns:m="http://schemas.openxmlformats.org/officeDocument/2006/math" xmlns:v="urn:schemas-microsoft-com:vml" xmlns:wp14="http://schemas.microsoft.com/office/word/2010/wordprocessingDrawing" xmlns:wp="http://schemas.openxmlformats.org/drawingml/2006/wordprocessingDrawing" xmlns:w10="urn:schemas-microsoft-com:office:word" xmlns:w="http://schemas.openxmlformats.org/wordprocessingml/2006/main" xmlns:w14="http://schemas.microsoft.com/office/word/2010/wordml" xmlns:w15="http://schemas.microsoft.com/office/word/2012/wordml" xmlns:w16cex="http://schemas.microsoft.com/office/word/2018/wordml/cex" xmlns:w16cid="http://schemas.microsoft.com/office/word/2016/wordml/cid" xmlns:w16="http://schemas.microsoft.com/office/word/2018/wordml" xmlns:w16sdtdh="http://schemas.microsoft.com/office/word/2020/wordml/sdtdatahash" xmlns:w16se="http://schemas.microsoft.com/office/word/2015/wordml/symex" xmlns:wpg="http://schemas.microsoft.com/office/word/2010/wordprocessingGroup" xmlns:wpi="http://schemas.microsoft.com/office/word/2010/wordprocessingInk" xmlns:wne="http://schemas.microsoft.com/office/word/2006/wordml" xmlns:wps="http://schemas.microsoft.com/office/word/2010/wordprocessingShape" mc:Ignorable="w14 w15 w16se w16cid w16 w16cex w16sdtdh wp14">
+<w:numbering xmlns:wpc="http://schemas.microsoft.com/office/word/2010/wordprocessingCanvas" xmlns:cx="http://schemas.microsoft.com/office/drawing/2014/chartex" xmlns:cx1="http://schemas.microsoft.com/office/drawing/2015/9/8/chartex" xmlns:cx2="http://schemas.microsoft.com/office/drawing/2015/10/21/chartex" xmlns:cx3="http://schemas.microsoft.com/office/drawing/2016/5/9/chartex" xmlns:cx4="http://schemas.microsoft.com/office/drawing/2016/5/10/chartex" xmlns:cx5="http://schemas.microsoft.com/office/drawing/2016/5/11/chartex" xmlns:cx6="http://schemas.microsoft.com/office/drawing/2016/5/12/chartex" xmlns:cx7="http://schemas.microsoft.com/office/drawing/2016/5/13/chartex" xmlns:cx8="http://schemas.microsoft.com/office/drawing/2016/5/14/chartex" xmlns:mc="http://schemas.openxmlformats.org/markup-compatibility/2006" xmlns:aink="http://schemas.microsoft.com/office/drawing/2016/ink" xmlns:am3d="http://schemas.microsoft.com/office/drawing/2017/model3d" xmlns:o="urn:schemas-microsoft-com:office:office" xmlns:oel="http://schemas.microsoft.com/office/2019/extlst" xmlns:r="http://schemas.openxmlformats.org/officeDocument/2006/relationships" xmlns:m="http://schemas.openxmlformats.org/officeDocument/2006/math" xmlns:v="urn:schemas-microsoft-com:vml" xmlns:wp14="http://schemas.microsoft.com/office/word/2010/wordprocessingDrawing" xmlns:wp="http://schemas.openxmlformats.org/drawingml/2006/wordprocessingDrawing" xmlns:w10="urn:schemas-microsoft-com:office:word" xmlns:w="http://schemas.openxmlformats.org/wordprocessingml/2006/main" xmlns:w14="http://schemas.microsoft.com/office/word/2010/wordml" xmlns:w15="http://schemas.microsoft.com/office/word/2012/wordml" xmlns:w16cex="http://schemas.microsoft.com/office/word/2018/wordml/cex" xmlns:w16cid="http://schemas.microsoft.com/office/word/2016/wordml/cid" xmlns:w16="http://schemas.microsoft.com/office/word/2018/wordml" xmlns:w16sdtdh="http://schemas.microsoft.com/office/word/2020/wordml/sdtdatahash" xmlns:w16se="http://schemas.microsoft.com/office/word/2015/wordml/symex" xmlns:wpg="http://schemas.microsoft.com/office/word/2010/wordprocessingGroup" xmlns:wpi="http://schemas.microsoft.com/office/word/2010/wordprocessingInk" xmlns:wne="http://schemas.microsoft.com/office/word/2006/wordml" xmlns:wps="http://schemas.microsoft.com/office/word/2010/wordprocessingShape" mc:Ignorable="w14 w15 w16se w16cid w16 w16cex w16sdtdh wp14">
   <w:abstractNum w:abstractNumId="0" w15:restartNumberingAfterBreak="0">
     <w:nsid w:val="03767469"/>
     <w:multiLevelType w:val="hybridMultilevel"/>
@@ -1718,22 +1708,22 @@
       </w:rPr>
     </w:lvl>
   </w:abstractNum>
-  <w:num w:numId="1">
+  <w:num w:numId="1" w16cid:durableId="1680696466">
     <w:abstractNumId w:val="3"/>
   </w:num>
-  <w:num w:numId="2">
+  <w:num w:numId="2" w16cid:durableId="2062708078">
     <w:abstractNumId w:val="5"/>
   </w:num>
-  <w:num w:numId="3">
+  <w:num w:numId="3" w16cid:durableId="1282880693">
     <w:abstractNumId w:val="0"/>
   </w:num>
-  <w:num w:numId="4">
+  <w:num w:numId="4" w16cid:durableId="609047596">
     <w:abstractNumId w:val="1"/>
   </w:num>
-  <w:num w:numId="5">
+  <w:num w:numId="5" w16cid:durableId="64188564">
     <w:abstractNumId w:val="4"/>
   </w:num>
-  <w:num w:numId="6">
+  <w:num w:numId="6" w16cid:durableId="1498183511">
     <w:abstractNumId w:val="2"/>
   </w:num>
 </w:numbering>

</xml_diff>